<commit_message>
added more content to file
</commit_message>
<xml_diff>
--- a/Design document for MusoPlan Software.docx
+++ b/Design document for MusoPlan Software.docx
@@ -22,29 +22,7 @@
           <w:szCs w:val="24"/>
           <w:lang w:val="en-AU"/>
         </w:rPr>
-        <w:t xml:space="preserve">Design document for </w:t>
-      </w:r>
-      <w:proofErr w:type="spellStart"/>
-      <w:r>
-        <w:rPr>
-          <w:b/>
-          <w:bCs/>
-          <w:sz w:val="24"/>
-          <w:szCs w:val="24"/>
-          <w:lang w:val="en-AU"/>
-        </w:rPr>
-        <w:t>MusoPlan</w:t>
-      </w:r>
-      <w:proofErr w:type="spellEnd"/>
-      <w:r>
-        <w:rPr>
-          <w:b/>
-          <w:bCs/>
-          <w:sz w:val="24"/>
-          <w:szCs w:val="24"/>
-          <w:lang w:val="en-AU"/>
-        </w:rPr>
-        <w:t xml:space="preserve"> Software</w:t>
+        <w:t>Design document for MusoPlan Software</w:t>
       </w:r>
     </w:p>
     <w:p>
@@ -96,43 +74,7 @@
           <w:szCs w:val="24"/>
           <w:lang w:val="en-AU"/>
         </w:rPr>
-        <w:t xml:space="preserve">The proposed </w:t>
-      </w:r>
-      <w:proofErr w:type="spellStart"/>
-      <w:r>
-        <w:rPr>
-          <w:sz w:val="24"/>
-          <w:szCs w:val="24"/>
-          <w:lang w:val="en-AU"/>
-        </w:rPr>
-        <w:t>Musoplan</w:t>
-      </w:r>
-      <w:proofErr w:type="spellEnd"/>
-      <w:r>
-        <w:rPr>
-          <w:sz w:val="24"/>
-          <w:szCs w:val="24"/>
-          <w:lang w:val="en-AU"/>
-        </w:rPr>
-        <w:t xml:space="preserve"> software is expected to be a tool to be employed by the music management team to measure how successful </w:t>
-      </w:r>
-      <w:proofErr w:type="spellStart"/>
-      <w:r>
-        <w:rPr>
-          <w:sz w:val="24"/>
-          <w:szCs w:val="24"/>
-          <w:lang w:val="en-AU"/>
-        </w:rPr>
-        <w:t>Globex’s</w:t>
-      </w:r>
-      <w:proofErr w:type="spellEnd"/>
-      <w:r>
-        <w:rPr>
-          <w:sz w:val="24"/>
-          <w:szCs w:val="24"/>
-          <w:lang w:val="en-AU"/>
-        </w:rPr>
-        <w:t xml:space="preserve"> elite musicians will </w:t>
+        <w:t xml:space="preserve">The proposed Musoplan software is expected to be a tool to be employed by the music management team to measure how successful Globex’s elite musicians will </w:t>
       </w:r>
       <w:r>
         <w:rPr>
@@ -284,15 +226,15 @@
         <w:tblLook w:val="04A0" w:firstRow="1" w:lastRow="0" w:firstColumn="1" w:lastColumn="0" w:noHBand="0" w:noVBand="1"/>
       </w:tblPr>
       <w:tblGrid>
-        <w:gridCol w:w="1777"/>
-        <w:gridCol w:w="2129"/>
+        <w:gridCol w:w="846"/>
+        <w:gridCol w:w="3060"/>
         <w:gridCol w:w="3517"/>
         <w:gridCol w:w="1927"/>
       </w:tblGrid>
       <w:tr>
         <w:tc>
           <w:tcPr>
-            <w:tcW w:w="1777" w:type="dxa"/>
+            <w:tcW w:w="846" w:type="dxa"/>
           </w:tcPr>
           <w:p>
             <w:pPr>
@@ -316,7 +258,7 @@
         </w:tc>
         <w:tc>
           <w:tcPr>
-            <w:tcW w:w="2129" w:type="dxa"/>
+            <w:tcW w:w="3060" w:type="dxa"/>
           </w:tcPr>
           <w:p>
             <w:pPr>
@@ -390,7 +332,7 @@
       <w:tr>
         <w:tc>
           <w:tcPr>
-            <w:tcW w:w="1777" w:type="dxa"/>
+            <w:tcW w:w="846" w:type="dxa"/>
           </w:tcPr>
           <w:p>
             <w:pPr>
@@ -414,7 +356,7 @@
         </w:tc>
         <w:tc>
           <w:tcPr>
-            <w:tcW w:w="2129" w:type="dxa"/>
+            <w:tcW w:w="3060" w:type="dxa"/>
           </w:tcPr>
           <w:p>
             <w:pPr>
@@ -458,41 +400,13 @@
               </w:rPr>
               <w:t xml:space="preserve">Display musician details. </w:t>
             </w:r>
-            <w:proofErr w:type="spellStart"/>
-            <w:r>
-              <w:rPr>
-                <w:sz w:val="24"/>
-                <w:szCs w:val="24"/>
-                <w:lang w:val="en-AU"/>
-              </w:rPr>
-              <w:t>descibeMusician</w:t>
-            </w:r>
-            <w:proofErr w:type="spellEnd"/>
-            <w:r>
-              <w:rPr>
-                <w:sz w:val="24"/>
-                <w:szCs w:val="24"/>
-                <w:lang w:val="en-AU"/>
-              </w:rPr>
-              <w:t>(</w:t>
-            </w:r>
-            <w:proofErr w:type="spellStart"/>
-            <w:r>
-              <w:rPr>
-                <w:sz w:val="24"/>
-                <w:szCs w:val="24"/>
-                <w:lang w:val="en-AU"/>
-              </w:rPr>
-              <w:t>musician_name</w:t>
-            </w:r>
-            <w:proofErr w:type="spellEnd"/>
-            <w:r>
-              <w:rPr>
-                <w:sz w:val="24"/>
-                <w:szCs w:val="24"/>
-                <w:lang w:val="en-AU"/>
-              </w:rPr>
-              <w:t>) {</w:t>
+            <w:r>
+              <w:rPr>
+                <w:sz w:val="24"/>
+                <w:szCs w:val="24"/>
+                <w:lang w:val="en-AU"/>
+              </w:rPr>
+              <w:t>descibeMusician(musician_name) {</w:t>
             </w:r>
           </w:p>
           <w:p>
@@ -535,25 +449,7 @@
                 <w:szCs w:val="24"/>
                 <w:lang w:val="en-AU"/>
               </w:rPr>
-              <w:t xml:space="preserve">Instrument type </w:t>
-            </w:r>
-            <w:proofErr w:type="spellStart"/>
-            <w:r>
-              <w:rPr>
-                <w:sz w:val="24"/>
-                <w:szCs w:val="24"/>
-                <w:lang w:val="en-AU"/>
-              </w:rPr>
-              <w:t>eg.</w:t>
-            </w:r>
-            <w:proofErr w:type="spellEnd"/>
-            <w:r>
-              <w:rPr>
-                <w:sz w:val="24"/>
-                <w:szCs w:val="24"/>
-                <w:lang w:val="en-AU"/>
-              </w:rPr>
-              <w:t xml:space="preserve"> Guitarist, pianist etc.</w:t>
+              <w:t>Instrument type eg. Guitarist, pianist etc.</w:t>
             </w:r>
             <w:r>
               <w:rPr>
@@ -569,7 +465,7 @@
       <w:tr>
         <w:tc>
           <w:tcPr>
-            <w:tcW w:w="1777" w:type="dxa"/>
+            <w:tcW w:w="846" w:type="dxa"/>
           </w:tcPr>
           <w:p>
             <w:pPr>
@@ -581,19 +477,11 @@
                 <w:lang w:val="en-AU"/>
               </w:rPr>
             </w:pPr>
-            <w:r>
-              <w:rPr>
-                <w:sz w:val="24"/>
-                <w:szCs w:val="24"/>
-                <w:lang w:val="en-AU"/>
-              </w:rPr>
-              <w:t>2</w:t>
-            </w:r>
-          </w:p>
-        </w:tc>
-        <w:tc>
-          <w:tcPr>
-            <w:tcW w:w="2129" w:type="dxa"/>
+          </w:p>
+        </w:tc>
+        <w:tc>
+          <w:tcPr>
+            <w:tcW w:w="3060" w:type="dxa"/>
           </w:tcPr>
           <w:p>
             <w:pPr>
@@ -611,7 +499,7 @@
                 <w:szCs w:val="24"/>
                 <w:lang w:val="en-AU"/>
               </w:rPr>
-              <w:t>Troupe</w:t>
+              <w:t>Bassist (Child class to Musician class)</w:t>
             </w:r>
           </w:p>
         </w:tc>
@@ -635,69 +523,14 @@
                 <w:szCs w:val="24"/>
                 <w:lang w:val="en-AU"/>
               </w:rPr>
-              <w:t>Display troupe name, genre etc.</w:t>
-            </w:r>
-            <w:r>
-              <w:rPr>
-                <w:sz w:val="24"/>
-                <w:szCs w:val="24"/>
-                <w:lang w:val="en-AU"/>
-              </w:rPr>
-              <w:t xml:space="preserve"> </w:t>
-            </w:r>
-            <w:proofErr w:type="spellStart"/>
-            <w:r>
-              <w:rPr>
-                <w:sz w:val="24"/>
-                <w:szCs w:val="24"/>
-                <w:lang w:val="en-AU"/>
-              </w:rPr>
-              <w:t>descibe</w:t>
-            </w:r>
-            <w:r>
-              <w:rPr>
-                <w:sz w:val="24"/>
-                <w:szCs w:val="24"/>
-                <w:lang w:val="en-AU"/>
-              </w:rPr>
-              <w:t>Troupe</w:t>
-            </w:r>
-            <w:proofErr w:type="spellEnd"/>
-            <w:r>
-              <w:rPr>
-                <w:sz w:val="24"/>
-                <w:szCs w:val="24"/>
-                <w:lang w:val="en-AU"/>
-              </w:rPr>
-              <w:t>(</w:t>
-            </w:r>
-            <w:proofErr w:type="spellStart"/>
-            <w:r>
-              <w:rPr>
-                <w:sz w:val="24"/>
-                <w:szCs w:val="24"/>
-                <w:lang w:val="en-AU"/>
-              </w:rPr>
-              <w:t>troupe</w:t>
-            </w:r>
-            <w:r>
-              <w:rPr>
-                <w:sz w:val="24"/>
-                <w:szCs w:val="24"/>
-                <w:lang w:val="en-AU"/>
-              </w:rPr>
-              <w:t>_name</w:t>
-            </w:r>
-            <w:proofErr w:type="spellEnd"/>
-            <w:r>
-              <w:rPr>
-                <w:sz w:val="24"/>
-                <w:szCs w:val="24"/>
-                <w:lang w:val="en-AU"/>
-              </w:rPr>
-              <w:t>) {</w:t>
-            </w:r>
-          </w:p>
+              <w:t>displayInterestingFact()</w:t>
+            </w:r>
+          </w:p>
+        </w:tc>
+        <w:tc>
+          <w:tcPr>
+            <w:tcW w:w="1927" w:type="dxa"/>
+          </w:tcPr>
           <w:p>
             <w:pPr>
               <w:spacing w:line="360" w:lineRule="auto"/>
@@ -714,31 +547,7 @@
                 <w:szCs w:val="24"/>
                 <w:lang w:val="en-AU"/>
               </w:rPr>
-              <w:t>If condition for validation based on name}</w:t>
-            </w:r>
-          </w:p>
-        </w:tc>
-        <w:tc>
-          <w:tcPr>
-            <w:tcW w:w="1927" w:type="dxa"/>
-          </w:tcPr>
-          <w:p>
-            <w:pPr>
-              <w:spacing w:line="360" w:lineRule="auto"/>
-              <w:jc w:val="both"/>
-              <w:rPr>
-                <w:sz w:val="24"/>
-                <w:szCs w:val="24"/>
-                <w:lang w:val="en-AU"/>
-              </w:rPr>
-            </w:pPr>
-            <w:r>
-              <w:rPr>
-                <w:sz w:val="24"/>
-                <w:szCs w:val="24"/>
-                <w:lang w:val="en-AU"/>
-              </w:rPr>
-              <w:t>Troupe name, minimum duration, genre</w:t>
+              <w:t>“Everyone loves a bassist”</w:t>
             </w:r>
           </w:p>
         </w:tc>
@@ -746,7 +555,7 @@
       <w:tr>
         <w:tc>
           <w:tcPr>
-            <w:tcW w:w="1777" w:type="dxa"/>
+            <w:tcW w:w="846" w:type="dxa"/>
           </w:tcPr>
           <w:p>
             <w:pPr>
@@ -758,6 +567,487 @@
                 <w:lang w:val="en-AU"/>
               </w:rPr>
             </w:pPr>
+          </w:p>
+        </w:tc>
+        <w:tc>
+          <w:tcPr>
+            <w:tcW w:w="3060" w:type="dxa"/>
+          </w:tcPr>
+          <w:p>
+            <w:pPr>
+              <w:spacing w:line="360" w:lineRule="auto"/>
+              <w:jc w:val="both"/>
+              <w:rPr>
+                <w:sz w:val="24"/>
+                <w:szCs w:val="24"/>
+                <w:lang w:val="en-AU"/>
+              </w:rPr>
+            </w:pPr>
+            <w:r>
+              <w:rPr>
+                <w:sz w:val="24"/>
+                <w:szCs w:val="24"/>
+                <w:lang w:val="en-AU"/>
+              </w:rPr>
+              <w:t xml:space="preserve">Flautist </w:t>
+            </w:r>
+            <w:r>
+              <w:rPr>
+                <w:sz w:val="24"/>
+                <w:szCs w:val="24"/>
+                <w:lang w:val="en-AU"/>
+              </w:rPr>
+              <w:t>(Child class to Musician class)</w:t>
+            </w:r>
+          </w:p>
+        </w:tc>
+        <w:tc>
+          <w:tcPr>
+            <w:tcW w:w="3517" w:type="dxa"/>
+          </w:tcPr>
+          <w:p>
+            <w:pPr>
+              <w:spacing w:line="360" w:lineRule="auto"/>
+              <w:jc w:val="both"/>
+              <w:rPr>
+                <w:sz w:val="24"/>
+                <w:szCs w:val="24"/>
+                <w:lang w:val="en-AU"/>
+              </w:rPr>
+            </w:pPr>
+            <w:r>
+              <w:rPr>
+                <w:sz w:val="24"/>
+                <w:szCs w:val="24"/>
+                <w:lang w:val="en-AU"/>
+              </w:rPr>
+              <w:t>displayInterestingFact()</w:t>
+            </w:r>
+          </w:p>
+        </w:tc>
+        <w:tc>
+          <w:tcPr>
+            <w:tcW w:w="1927" w:type="dxa"/>
+          </w:tcPr>
+          <w:p>
+            <w:pPr>
+              <w:spacing w:line="360" w:lineRule="auto"/>
+              <w:jc w:val="both"/>
+              <w:rPr>
+                <w:sz w:val="24"/>
+                <w:szCs w:val="24"/>
+                <w:lang w:val="en-AU"/>
+              </w:rPr>
+            </w:pPr>
+            <w:r>
+              <w:rPr>
+                <w:sz w:val="24"/>
+                <w:szCs w:val="24"/>
+                <w:lang w:val="en-AU"/>
+              </w:rPr>
+              <w:t>“1989 heavy metal instrument of the year”</w:t>
+            </w:r>
+          </w:p>
+        </w:tc>
+      </w:tr>
+      <w:tr>
+        <w:tc>
+          <w:tcPr>
+            <w:tcW w:w="846" w:type="dxa"/>
+          </w:tcPr>
+          <w:p>
+            <w:pPr>
+              <w:spacing w:line="360" w:lineRule="auto"/>
+              <w:jc w:val="both"/>
+              <w:rPr>
+                <w:sz w:val="24"/>
+                <w:szCs w:val="24"/>
+                <w:lang w:val="en-AU"/>
+              </w:rPr>
+            </w:pPr>
+          </w:p>
+        </w:tc>
+        <w:tc>
+          <w:tcPr>
+            <w:tcW w:w="3060" w:type="dxa"/>
+          </w:tcPr>
+          <w:p>
+            <w:pPr>
+              <w:spacing w:line="360" w:lineRule="auto"/>
+              <w:jc w:val="both"/>
+              <w:rPr>
+                <w:sz w:val="24"/>
+                <w:szCs w:val="24"/>
+                <w:lang w:val="en-AU"/>
+              </w:rPr>
+            </w:pPr>
+            <w:r>
+              <w:rPr>
+                <w:sz w:val="24"/>
+                <w:szCs w:val="24"/>
+                <w:lang w:val="en-AU"/>
+              </w:rPr>
+              <w:t>Percussionist (</w:t>
+            </w:r>
+            <w:r>
+              <w:rPr>
+                <w:sz w:val="24"/>
+                <w:szCs w:val="24"/>
+                <w:lang w:val="en-AU"/>
+              </w:rPr>
+              <w:t>Child class to Musician class)</w:t>
+            </w:r>
+          </w:p>
+        </w:tc>
+        <w:tc>
+          <w:tcPr>
+            <w:tcW w:w="3517" w:type="dxa"/>
+          </w:tcPr>
+          <w:p>
+            <w:pPr>
+              <w:spacing w:line="360" w:lineRule="auto"/>
+              <w:jc w:val="both"/>
+              <w:rPr>
+                <w:sz w:val="24"/>
+                <w:szCs w:val="24"/>
+                <w:lang w:val="en-AU"/>
+              </w:rPr>
+            </w:pPr>
+            <w:r>
+              <w:rPr>
+                <w:sz w:val="24"/>
+                <w:szCs w:val="24"/>
+                <w:lang w:val="en-AU"/>
+              </w:rPr>
+              <w:t>displayInterestingFact()</w:t>
+            </w:r>
+          </w:p>
+        </w:tc>
+        <w:tc>
+          <w:tcPr>
+            <w:tcW w:w="1927" w:type="dxa"/>
+          </w:tcPr>
+          <w:p>
+            <w:pPr>
+              <w:spacing w:line="360" w:lineRule="auto"/>
+              <w:jc w:val="both"/>
+              <w:rPr>
+                <w:sz w:val="24"/>
+                <w:szCs w:val="24"/>
+                <w:lang w:val="en-AU"/>
+              </w:rPr>
+            </w:pPr>
+            <w:r>
+              <w:rPr>
+                <w:sz w:val="24"/>
+                <w:szCs w:val="24"/>
+                <w:lang w:val="en-AU"/>
+              </w:rPr>
+              <w:t>“Me drum”</w:t>
+            </w:r>
+          </w:p>
+        </w:tc>
+      </w:tr>
+      <w:tr>
+        <w:tc>
+          <w:tcPr>
+            <w:tcW w:w="846" w:type="dxa"/>
+          </w:tcPr>
+          <w:p>
+            <w:pPr>
+              <w:spacing w:line="360" w:lineRule="auto"/>
+              <w:jc w:val="both"/>
+              <w:rPr>
+                <w:sz w:val="24"/>
+                <w:szCs w:val="24"/>
+                <w:lang w:val="en-AU"/>
+              </w:rPr>
+            </w:pPr>
+          </w:p>
+        </w:tc>
+        <w:tc>
+          <w:tcPr>
+            <w:tcW w:w="3060" w:type="dxa"/>
+          </w:tcPr>
+          <w:p>
+            <w:pPr>
+              <w:spacing w:line="360" w:lineRule="auto"/>
+              <w:jc w:val="both"/>
+              <w:rPr>
+                <w:sz w:val="24"/>
+                <w:szCs w:val="24"/>
+                <w:lang w:val="en-AU"/>
+              </w:rPr>
+            </w:pPr>
+            <w:r>
+              <w:rPr>
+                <w:sz w:val="24"/>
+                <w:szCs w:val="24"/>
+                <w:lang w:val="en-AU"/>
+              </w:rPr>
+              <w:t>Guitarist (</w:t>
+            </w:r>
+            <w:r>
+              <w:rPr>
+                <w:sz w:val="24"/>
+                <w:szCs w:val="24"/>
+                <w:lang w:val="en-AU"/>
+              </w:rPr>
+              <w:t>Child class to</w:t>
+            </w:r>
+            <w:r>
+              <w:rPr>
+                <w:sz w:val="24"/>
+                <w:szCs w:val="24"/>
+                <w:lang w:val="en-AU"/>
+              </w:rPr>
+              <w:t xml:space="preserve"> </w:t>
+            </w:r>
+            <w:r>
+              <w:rPr>
+                <w:sz w:val="24"/>
+                <w:szCs w:val="24"/>
+                <w:lang w:val="en-AU"/>
+              </w:rPr>
+              <w:t>Musician class)</w:t>
+            </w:r>
+          </w:p>
+        </w:tc>
+        <w:tc>
+          <w:tcPr>
+            <w:tcW w:w="3517" w:type="dxa"/>
+          </w:tcPr>
+          <w:p>
+            <w:pPr>
+              <w:spacing w:line="360" w:lineRule="auto"/>
+              <w:jc w:val="both"/>
+              <w:rPr>
+                <w:sz w:val="24"/>
+                <w:szCs w:val="24"/>
+                <w:lang w:val="en-AU"/>
+              </w:rPr>
+            </w:pPr>
+            <w:r>
+              <w:rPr>
+                <w:sz w:val="24"/>
+                <w:szCs w:val="24"/>
+                <w:lang w:val="en-AU"/>
+              </w:rPr>
+              <w:t>displayInterestingFact()</w:t>
+            </w:r>
+          </w:p>
+        </w:tc>
+        <w:tc>
+          <w:tcPr>
+            <w:tcW w:w="1927" w:type="dxa"/>
+          </w:tcPr>
+          <w:p>
+            <w:pPr>
+              <w:spacing w:line="360" w:lineRule="auto"/>
+              <w:jc w:val="both"/>
+              <w:rPr>
+                <w:sz w:val="24"/>
+                <w:szCs w:val="24"/>
+                <w:lang w:val="en-AU"/>
+              </w:rPr>
+            </w:pPr>
+            <w:r>
+              <w:rPr>
+                <w:sz w:val="24"/>
+                <w:szCs w:val="24"/>
+                <w:lang w:val="en-AU"/>
+              </w:rPr>
+              <w:t>“The more strings you have the better you are”</w:t>
+            </w:r>
+          </w:p>
+        </w:tc>
+      </w:tr>
+      <w:tr>
+        <w:tc>
+          <w:tcPr>
+            <w:tcW w:w="846" w:type="dxa"/>
+          </w:tcPr>
+          <w:p>
+            <w:pPr>
+              <w:spacing w:line="360" w:lineRule="auto"/>
+              <w:jc w:val="both"/>
+              <w:rPr>
+                <w:sz w:val="24"/>
+                <w:szCs w:val="24"/>
+                <w:lang w:val="en-AU"/>
+              </w:rPr>
+            </w:pPr>
+            <w:r>
+              <w:rPr>
+                <w:sz w:val="24"/>
+                <w:szCs w:val="24"/>
+                <w:lang w:val="en-AU"/>
+              </w:rPr>
+              <w:t>2</w:t>
+            </w:r>
+          </w:p>
+        </w:tc>
+        <w:tc>
+          <w:tcPr>
+            <w:tcW w:w="3060" w:type="dxa"/>
+          </w:tcPr>
+          <w:p>
+            <w:pPr>
+              <w:spacing w:line="360" w:lineRule="auto"/>
+              <w:jc w:val="both"/>
+              <w:rPr>
+                <w:sz w:val="24"/>
+                <w:szCs w:val="24"/>
+                <w:lang w:val="en-AU"/>
+              </w:rPr>
+            </w:pPr>
+            <w:r>
+              <w:rPr>
+                <w:sz w:val="24"/>
+                <w:szCs w:val="24"/>
+                <w:lang w:val="en-AU"/>
+              </w:rPr>
+              <w:t>Troupe</w:t>
+            </w:r>
+          </w:p>
+        </w:tc>
+        <w:tc>
+          <w:tcPr>
+            <w:tcW w:w="3517" w:type="dxa"/>
+          </w:tcPr>
+          <w:p>
+            <w:pPr>
+              <w:spacing w:line="360" w:lineRule="auto"/>
+              <w:jc w:val="both"/>
+              <w:rPr>
+                <w:sz w:val="24"/>
+                <w:szCs w:val="24"/>
+                <w:lang w:val="en-AU"/>
+              </w:rPr>
+            </w:pPr>
+            <w:r>
+              <w:rPr>
+                <w:sz w:val="24"/>
+                <w:szCs w:val="24"/>
+                <w:lang w:val="en-AU"/>
+              </w:rPr>
+              <w:t>Display troupe name, genre etc.</w:t>
+            </w:r>
+            <w:r>
+              <w:rPr>
+                <w:sz w:val="24"/>
+                <w:szCs w:val="24"/>
+                <w:lang w:val="en-AU"/>
+              </w:rPr>
+              <w:t xml:space="preserve"> descibeTroupe(troupe_name) {</w:t>
+            </w:r>
+          </w:p>
+          <w:p>
+            <w:pPr>
+              <w:spacing w:line="360" w:lineRule="auto"/>
+              <w:jc w:val="both"/>
+              <w:rPr>
+                <w:sz w:val="24"/>
+                <w:szCs w:val="24"/>
+                <w:lang w:val="en-AU"/>
+              </w:rPr>
+            </w:pPr>
+            <w:r>
+              <w:rPr>
+                <w:sz w:val="24"/>
+                <w:szCs w:val="24"/>
+                <w:lang w:val="en-AU"/>
+              </w:rPr>
+              <w:t>If condition for validation based on name}</w:t>
+            </w:r>
+          </w:p>
+          <w:p>
+            <w:pPr>
+              <w:spacing w:line="360" w:lineRule="auto"/>
+              <w:jc w:val="both"/>
+              <w:rPr>
+                <w:sz w:val="24"/>
+                <w:szCs w:val="24"/>
+                <w:lang w:val="en-AU"/>
+              </w:rPr>
+            </w:pPr>
+            <w:r>
+              <w:rPr>
+                <w:sz w:val="24"/>
+                <w:szCs w:val="24"/>
+                <w:lang w:val="en-AU"/>
+              </w:rPr>
+              <w:t>Aggregation in Troupe</w:t>
+            </w:r>
+          </w:p>
+        </w:tc>
+        <w:tc>
+          <w:tcPr>
+            <w:tcW w:w="1927" w:type="dxa"/>
+          </w:tcPr>
+          <w:p>
+            <w:pPr>
+              <w:spacing w:line="360" w:lineRule="auto"/>
+              <w:jc w:val="both"/>
+              <w:rPr>
+                <w:sz w:val="24"/>
+                <w:szCs w:val="24"/>
+                <w:lang w:val="en-AU"/>
+              </w:rPr>
+            </w:pPr>
+            <w:r>
+              <w:rPr>
+                <w:sz w:val="24"/>
+                <w:szCs w:val="24"/>
+                <w:lang w:val="en-AU"/>
+              </w:rPr>
+              <w:t>Troupe name, minimum duration, genre</w:t>
+            </w:r>
+            <w:r>
+              <w:rPr>
+                <w:sz w:val="24"/>
+                <w:szCs w:val="24"/>
+                <w:lang w:val="en-AU"/>
+              </w:rPr>
+              <w:t>.</w:t>
+            </w:r>
+          </w:p>
+          <w:p>
+            <w:pPr>
+              <w:spacing w:line="360" w:lineRule="auto"/>
+              <w:jc w:val="both"/>
+              <w:rPr>
+                <w:sz w:val="24"/>
+                <w:szCs w:val="24"/>
+                <w:lang w:val="en-AU"/>
+              </w:rPr>
+            </w:pPr>
+            <w:r>
+              <w:rPr>
+                <w:sz w:val="24"/>
+                <w:szCs w:val="24"/>
+                <w:lang w:val="en-AU"/>
+              </w:rPr>
+              <w:t>Musician array in troupe.</w:t>
+            </w:r>
+          </w:p>
+        </w:tc>
+      </w:tr>
+      <w:tr>
+        <w:tc>
+          <w:tcPr>
+            <w:tcW w:w="846" w:type="dxa"/>
+          </w:tcPr>
+          <w:p>
+            <w:pPr>
+              <w:spacing w:line="360" w:lineRule="auto"/>
+              <w:jc w:val="both"/>
+              <w:rPr>
+                <w:sz w:val="24"/>
+                <w:szCs w:val="24"/>
+                <w:lang w:val="en-AU"/>
+              </w:rPr>
+            </w:pPr>
             <w:r>
               <w:rPr>
                 <w:sz w:val="24"/>
@@ -770,7 +1060,7 @@
         </w:tc>
         <w:tc>
           <w:tcPr>
-            <w:tcW w:w="2129" w:type="dxa"/>
+            <w:tcW w:w="3060" w:type="dxa"/>
           </w:tcPr>
           <w:p>
             <w:pPr>
@@ -782,7 +1072,6 @@
                 <w:lang w:val="en-AU"/>
               </w:rPr>
             </w:pPr>
-            <w:proofErr w:type="spellStart"/>
             <w:r>
               <w:rPr>
                 <w:sz w:val="24"/>
@@ -791,7 +1080,6 @@
               </w:rPr>
               <w:t>Add_Musician</w:t>
             </w:r>
-            <w:proofErr w:type="spellEnd"/>
           </w:p>
         </w:tc>
         <w:tc>
@@ -857,7 +1145,6 @@
           <w:szCs w:val="24"/>
           <w:lang w:val="en-AU"/>
         </w:rPr>
-        <w:lastRenderedPageBreak/>
         <w:t>Version Control System:</w:t>
       </w:r>
       <w:r>
@@ -1123,7 +1410,6 @@
           <w:szCs w:val="24"/>
           <w:lang w:val="en-AU"/>
         </w:rPr>
-        <w:lastRenderedPageBreak/>
         <w:t>Version control</w:t>
       </w:r>
     </w:p>
@@ -1197,7 +1483,16 @@
           <w:szCs w:val="24"/>
           <w:lang w:val="en-AU"/>
         </w:rPr>
-        <w:t>Without using any kind of version control, software development teams frequently encounter issues like not knowing which changes have been made are accessible to users or the generation of incompatible modifications between two unconnected pieces of work that must then be carefully untangled and revised. Developers that have never used version control may have added versions to their files, sometimes with suffixes like "final" or "latest," and then dealt with a new final version afterwards. You may have code blocks that are commented out because you wish to remove some functionality but keep the code in case you need it in the future. Version control offers a solution to these issues.</w:t>
+        <w:t xml:space="preserve">Without using any kind of version control, software development teams frequently encounter issues like not knowing which changes have been made are accessible to users or the generation of incompatible modifications between two unconnected pieces of work that must then be carefully untangled and revised. Developers that have never used version control may have </w:t>
+      </w:r>
+      <w:r>
+        <w:rPr>
+          <w:sz w:val="24"/>
+          <w:szCs w:val="24"/>
+          <w:lang w:val="en-AU"/>
+        </w:rPr>
+        <w:lastRenderedPageBreak/>
+        <w:t>added versions to their files, sometimes with suffixes like "final" or "latest," and then dealt with a new final version afterwards. You may have code blocks that are commented out because you wish to remove some functionality but keep the code in case you need it in the future. Version control offers a solution to these issues.</w:t>
       </w:r>
     </w:p>
     <w:p>
@@ -1506,25 +1801,7 @@
                 <w:szCs w:val="24"/>
                 <w:lang w:val="en-AU"/>
               </w:rPr>
-              <w:t xml:space="preserve">Compatible with current protocols and systems including HTTP, FTP, and </w:t>
-            </w:r>
-            <w:proofErr w:type="spellStart"/>
-            <w:r>
-              <w:rPr>
-                <w:sz w:val="24"/>
-                <w:szCs w:val="24"/>
-                <w:lang w:val="en-AU"/>
-              </w:rPr>
-              <w:t>ssh</w:t>
-            </w:r>
-            <w:proofErr w:type="spellEnd"/>
-            <w:r>
-              <w:rPr>
-                <w:sz w:val="24"/>
-                <w:szCs w:val="24"/>
-                <w:lang w:val="en-AU"/>
-              </w:rPr>
-              <w:t>.</w:t>
+              <w:t>Compatible with current protocols and systems including HTTP, FTP, and ssh.</w:t>
             </w:r>
           </w:p>
           <w:p>
@@ -2298,23 +2575,7 @@
                 <w:szCs w:val="24"/>
                 <w:lang w:val="en-AU"/>
               </w:rPr>
-              <w:t xml:space="preserve">It's a </w:t>
-            </w:r>
-            <w:r>
-              <w:rPr>
-                <w:sz w:val="24"/>
-                <w:szCs w:val="24"/>
-                <w:lang w:val="en-AU"/>
-              </w:rPr>
-              <w:t>well-established</w:t>
-            </w:r>
-            <w:r>
-              <w:rPr>
-                <w:sz w:val="24"/>
-                <w:szCs w:val="24"/>
-                <w:lang w:val="en-AU"/>
-              </w:rPr>
-              <w:t>, well-understood tool.</w:t>
+              <w:t>It's a well-established, well-understood tool.</w:t>
             </w:r>
           </w:p>
           <w:p>
@@ -2375,23 +2636,7 @@
                 <w:szCs w:val="24"/>
                 <w:lang w:val="en-AU"/>
               </w:rPr>
-              <w:t xml:space="preserve">There </w:t>
-            </w:r>
-            <w:r>
-              <w:rPr>
-                <w:sz w:val="24"/>
-                <w:szCs w:val="24"/>
-                <w:lang w:val="en-AU"/>
-              </w:rPr>
-              <w:t>are</w:t>
-            </w:r>
-            <w:r>
-              <w:rPr>
-                <w:sz w:val="24"/>
-                <w:szCs w:val="24"/>
-                <w:lang w:val="en-AU"/>
-              </w:rPr>
-              <w:t xml:space="preserve"> no source code repository integrity checks.</w:t>
+              <w:t>There are no source code repository integrity checks.</w:t>
             </w:r>
           </w:p>
           <w:p>
@@ -3398,18 +3643,8 @@
                 <w:szCs w:val="24"/>
                 <w:lang w:val="en-AU"/>
               </w:rPr>
-              <w:t xml:space="preserve">as an integrated web </w:t>
-            </w:r>
-            <w:proofErr w:type="gramStart"/>
-            <w:r>
-              <w:rPr>
-                <w:sz w:val="24"/>
-                <w:szCs w:val="24"/>
-                <w:lang w:val="en-AU"/>
-              </w:rPr>
-              <w:t>interface.</w:t>
-            </w:r>
-            <w:proofErr w:type="gramEnd"/>
+              <w:t>as an integrated web interface.</w:t>
+            </w:r>
           </w:p>
         </w:tc>
         <w:tc>
@@ -3730,25 +3965,7 @@
                 <w:szCs w:val="24"/>
                 <w:lang w:val="en-AU"/>
               </w:rPr>
-              <w:t xml:space="preserve">tilises </w:t>
-            </w:r>
-            <w:proofErr w:type="spellStart"/>
-            <w:r>
-              <w:rPr>
-                <w:sz w:val="24"/>
-                <w:szCs w:val="24"/>
-                <w:lang w:val="en-AU"/>
-              </w:rPr>
-              <w:t>netsync</w:t>
-            </w:r>
-            <w:proofErr w:type="spellEnd"/>
-            <w:r>
-              <w:rPr>
-                <w:sz w:val="24"/>
-                <w:szCs w:val="24"/>
-                <w:lang w:val="en-AU"/>
-              </w:rPr>
-              <w:t>, a very effective and reliable proprietary protocol.</w:t>
+              <w:t>tilises netsync, a very effective and reliable proprietary protocol.</w:t>
             </w:r>
           </w:p>
         </w:tc>

</xml_diff>